<commit_message>
dept one hot encoding
</commit_message>
<xml_diff>
--- a/Weekly Report/Weekly Report 11.11.docx
+++ b/Weekly Report/Weekly Report 11.11.docx
@@ -398,15 +398,7 @@
           <w:sz w:val="24"/>
           <w:szCs w:val="24"/>
         </w:rPr>
-        <w:t>Finished assigned coding and pushed to Github.</w:t>
-      </w:r>
-      <w:r>
-        <w:rPr>
-          <w:rFonts w:hint="default"/>
-          <w:sz w:val="24"/>
-          <w:szCs w:val="24"/>
-        </w:rPr>
-        <w:t xml:space="preserve"> (Please see code in Github)</w:t>
+        <w:t>Finished assigned coding and pushed to Github. (Please see code in Github)</w:t>
       </w:r>
     </w:p>
     <w:p>
@@ -569,7 +561,6 @@
         <w:ind w:leftChars="0"/>
         <w:textAlignment w:val="auto"/>
         <w:rPr>
-          <w:rFonts w:hint="default" w:asciiTheme="minorAscii" w:hAnsiTheme="minorAscii"/>
           <w:sz w:val="24"/>
           <w:szCs w:val="24"/>
           <w:shd w:val="clear" w:color="auto" w:fill="auto"/>
@@ -607,7 +598,6 @@
         <w:ind w:leftChars="0"/>
         <w:textAlignment w:val="auto"/>
         <w:rPr>
-          <w:rFonts w:hint="default" w:asciiTheme="minorAscii" w:hAnsiTheme="minorAscii"/>
           <w:sz w:val="24"/>
           <w:szCs w:val="24"/>
           <w:shd w:val="clear" w:color="auto" w:fill="auto"/>
@@ -615,7 +605,7 @@
       </w:pPr>
       <w:r>
         <w:rPr>
-          <w:rFonts w:hint="default" w:eastAsia="sans-serif" w:cs="sans-serif" w:asciiTheme="minorAscii" w:hAnsiTheme="minorAscii"/>
+          <w:rFonts w:ascii="sans-serif" w:hAnsi="sans-serif" w:eastAsia="sans-serif" w:cs="sans-serif"/>
           <w:i w:val="0"/>
           <w:iCs w:val="0"/>
           <w:caps w:val="0"/>
@@ -714,6 +704,13 @@
           <w:rFonts w:hint="default"/>
           <w:sz w:val="24"/>
           <w:szCs w:val="24"/>
+        </w:rPr>
+      </w:pPr>
+    </w:p>
+    <w:p>
+      <w:pPr>
+        <w:rPr>
+          <w:rFonts w:hint="default"/>
         </w:rPr>
       </w:pPr>
     </w:p>

</xml_diff>